<commit_message>
Further work with Write Up.
</commit_message>
<xml_diff>
--- a/code ref non numbers.docx
+++ b/code ref non numbers.docx
@@ -162,6 +162,7 @@
               <w:t xml:space="preserve"> inside the </w:t>
             </w:r>
             <w:proofErr w:type="spellStart"/>
+            <w:proofErr w:type="gramStart"/>
             <w:r>
               <w:rPr>
                 <w:rFonts w:ascii="Courier New" w:eastAsia="Courier New" w:hAnsi="Courier New" w:cs="Courier New"/>
@@ -170,6 +171,7 @@
               <w:t>dr.Read</w:t>
             </w:r>
             <w:proofErr w:type="spellEnd"/>
+            <w:proofErr w:type="gramEnd"/>
             <w:r>
               <w:rPr>
                 <w:rFonts w:ascii="Courier New" w:eastAsia="Courier New" w:hAnsi="Courier New" w:cs="Courier New"/>
@@ -256,6 +258,7 @@
               <w:t xml:space="preserve"> inside the </w:t>
             </w:r>
             <w:proofErr w:type="spellStart"/>
+            <w:proofErr w:type="gramStart"/>
             <w:r>
               <w:rPr>
                 <w:rFonts w:ascii="Courier New" w:eastAsia="Courier New" w:hAnsi="Courier New" w:cs="Courier New"/>
@@ -264,6 +267,7 @@
               <w:t>dr.Read</w:t>
             </w:r>
             <w:proofErr w:type="spellEnd"/>
+            <w:proofErr w:type="gramEnd"/>
             <w:r>
               <w:rPr>
                 <w:rFonts w:ascii="Courier New" w:eastAsia="Courier New" w:hAnsi="Courier New" w:cs="Courier New"/>
@@ -448,10 +452,12 @@
           </w:tcPr>
           <w:p>
             <w:proofErr w:type="spellStart"/>
+            <w:proofErr w:type="gramStart"/>
             <w:r>
               <w:t>CircuitMaker.Basics.Board.SupplyInternalBoards</w:t>
             </w:r>
             <w:proofErr w:type="spellEnd"/>
+            <w:proofErr w:type="gramEnd"/>
             <w:r>
               <w:t xml:space="preserve">(Board[] </w:t>
             </w:r>
@@ -520,10 +526,12 @@
               <w:t xml:space="preserve">new </w:t>
             </w:r>
             <w:proofErr w:type="spellStart"/>
+            <w:proofErr w:type="gramStart"/>
             <w:r>
               <w:t>CircuitMaker.GUI.Settings.SettingsDialog</w:t>
             </w:r>
             <w:proofErr w:type="spellEnd"/>
+            <w:proofErr w:type="gramEnd"/>
             <w:r>
               <w:t xml:space="preserve">(string name, </w:t>
             </w:r>
@@ -612,12 +620,17 @@
             </w:r>
           </w:p>
           <w:p>
+            <w:proofErr w:type="gramStart"/>
             <w:r>
               <w:t>BufferComponents.TristateBuffe</w:t>
             </w:r>
             <w:r>
               <w:lastRenderedPageBreak/>
-              <w:t xml:space="preserve">rComponent.Render(System.Drawing.Graphics, bool, </w:t>
+              <w:t>rComponent.Render</w:t>
+            </w:r>
+            <w:proofErr w:type="gramEnd"/>
+            <w:r>
+              <w:t xml:space="preserve">(System.Drawing.Graphics, bool, </w:t>
             </w:r>
             <w:proofErr w:type="spellStart"/>
             <w:r>
@@ -631,7 +644,10 @@
               <w:t xml:space="preserve"> overrides </w:t>
             </w:r>
             <w:r>
-              <w:t xml:space="preserve">InpOutpBaseComponents.MultInpSingOutpBaseComponent.Render(System.Drawing.Graphics, bool, </w:t>
+              <w:t>CircuitMaker.Components.InpOutpBaseComponents.MultInpSingOutpBaseComponent</w:t>
+            </w:r>
+            <w:r>
+              <w:t xml:space="preserve">.Render(System.Drawing.Graphics, bool, </w:t>
             </w:r>
             <w:proofErr w:type="spellStart"/>
             <w:r>
@@ -695,7 +711,16 @@
           <w:tcPr>
             <w:tcW w:w="1230" w:type="dxa"/>
           </w:tcPr>
-          <w:p/>
+          <w:p>
+            <w:proofErr w:type="spellStart"/>
+            <w:r>
+              <w:t>Wire.GetHashCode</w:t>
+            </w:r>
+            <w:proofErr w:type="spellEnd"/>
+            <w:r>
+              <w:t>()</w:t>
+            </w:r>
+          </w:p>
         </w:tc>
       </w:tr>
       <w:tr>
@@ -748,7 +773,94 @@
           <w:tcPr>
             <w:tcW w:w="1230" w:type="dxa"/>
           </w:tcPr>
-          <w:p/>
+          <w:p>
+            <w:proofErr w:type="spellStart"/>
+            <w:r>
+              <w:t>CircuitMaker.Basics</w:t>
+            </w:r>
+            <w:proofErr w:type="spellEnd"/>
+            <w:r>
+              <w:t xml:space="preserve">. </w:t>
+            </w:r>
+            <w:proofErr w:type="spellStart"/>
+            <w:r>
+              <w:t>Board.Copy</w:t>
+            </w:r>
+            <w:proofErr w:type="spellEnd"/>
+            <w:r>
+              <w:t>(string, bool)</w:t>
+            </w:r>
+            <w:r>
+              <w:t xml:space="preserve"> calls </w:t>
+            </w:r>
+            <w:proofErr w:type="spellStart"/>
+            <w:r>
+              <w:t>CircuitMaker.Basics</w:t>
+            </w:r>
+            <w:proofErr w:type="spellEnd"/>
+            <w:r>
+              <w:t>.</w:t>
+            </w:r>
+            <w:r>
+              <w:t xml:space="preserve"> </w:t>
+            </w:r>
+            <w:proofErr w:type="spellStart"/>
+            <w:r>
+              <w:t>Board.CopySingle</w:t>
+            </w:r>
+            <w:proofErr w:type="spellEnd"/>
+            <w:r>
+              <w:t>(string)</w:t>
+            </w:r>
+            <w:r>
+              <w:t xml:space="preserve">, which calls </w:t>
+            </w:r>
+            <w:proofErr w:type="spellStart"/>
+            <w:r>
+              <w:t>CircuitMaker.Basics</w:t>
+            </w:r>
+            <w:proofErr w:type="spellEnd"/>
+            <w:r>
+              <w:t>.</w:t>
+            </w:r>
+            <w:r>
+              <w:t xml:space="preserve"> </w:t>
+            </w:r>
+            <w:proofErr w:type="spellStart"/>
+            <w:r>
+              <w:t>ComponentExtensions.Copy</w:t>
+            </w:r>
+            <w:proofErr w:type="spellEnd"/>
+            <w:r>
+              <w:t>&lt;T&gt;(T)</w:t>
+            </w:r>
+            <w:r>
+              <w:t xml:space="preserve">, which in turn calls </w:t>
+            </w:r>
+            <w:proofErr w:type="spellStart"/>
+            <w:r>
+              <w:t>CircuitMaker.Basics</w:t>
+            </w:r>
+            <w:proofErr w:type="spellEnd"/>
+            <w:r>
+              <w:t xml:space="preserve">. </w:t>
+            </w:r>
+            <w:proofErr w:type="spellStart"/>
+            <w:r>
+              <w:t>Board.Cop</w:t>
+            </w:r>
+            <w:r>
+              <w:lastRenderedPageBreak/>
+              <w:t>y</w:t>
+            </w:r>
+            <w:proofErr w:type="spellEnd"/>
+            <w:r>
+              <w:t>(string, bool)</w:t>
+            </w:r>
+            <w:r>
+              <w:t xml:space="preserve"> again.</w:t>
+            </w:r>
+          </w:p>
         </w:tc>
       </w:tr>
       <w:tr>
@@ -758,6 +870,7 @@
           </w:tcPr>
           <w:p>
             <w:r>
+              <w:lastRenderedPageBreak/>
               <w:t>10</w:t>
             </w:r>
           </w:p>

</xml_diff>

<commit_message>
Did large amounts of work at college. Will do test video after lunch.
</commit_message>
<xml_diff>
--- a/code ref non numbers.docx
+++ b/code ref non numbers.docx
@@ -799,10 +799,7 @@
             </w:r>
             <w:proofErr w:type="spellEnd"/>
             <w:r>
-              <w:t>.</w:t>
-            </w:r>
-            <w:r>
-              <w:t xml:space="preserve"> </w:t>
+              <w:t xml:space="preserve">. </w:t>
             </w:r>
             <w:proofErr w:type="spellStart"/>
             <w:r>
@@ -1207,7 +1204,45 @@
           <w:tcPr>
             <w:tcW w:w="1230" w:type="dxa"/>
           </w:tcPr>
-          <w:p/>
+          <w:p>
+            <w:proofErr w:type="spellStart"/>
+            <w:r>
+              <w:t>AllowInput</w:t>
+            </w:r>
+            <w:proofErr w:type="spellEnd"/>
+            <w:r>
+              <w:t xml:space="preserve">, inherited from </w:t>
+            </w:r>
+            <w:proofErr w:type="spellStart"/>
+            <w:r>
+              <w:t>TextBoxSettingDescription</w:t>
+            </w:r>
+            <w:proofErr w:type="spellEnd"/>
+            <w:r>
+              <w:t xml:space="preserve"> through </w:t>
+            </w:r>
+            <w:proofErr w:type="spellStart"/>
+            <w:r>
+              <w:t>CharLimitTextBoxSettingDescription</w:t>
+            </w:r>
+            <w:proofErr w:type="spellEnd"/>
+            <w:r>
+              <w:t xml:space="preserve"> and </w:t>
+            </w:r>
+            <w:proofErr w:type="spellStart"/>
+            <w:r>
+              <w:t>PositiveIntSettingDescription</w:t>
+            </w:r>
+            <w:proofErr w:type="spellEnd"/>
+            <w:r>
+              <w:t xml:space="preserve"> to </w:t>
+            </w:r>
+            <w:proofErr w:type="spellStart"/>
+            <w:r>
+              <w:t>SignedIntSettingDescription</w:t>
+            </w:r>
+            <w:proofErr w:type="spellEnd"/>
+          </w:p>
         </w:tc>
       </w:tr>
     </w:tbl>

</xml_diff>